<commit_message>
Changed filling in answers
</commit_message>
<xml_diff>
--- a/Power BI/PowerBI course EPAM2019/Tasks/Lab5/Lab5.docx
+++ b/Power BI/PowerBI course EPAM2019/Tasks/Lab5/Lab5.docx
@@ -71,12 +71,37 @@
           <w:color w:val="313131"/>
         </w:rPr>
       </w:pPr>
-      <w:r>
-        <w:rPr>
-          <w:rFonts w:ascii="Arial" w:hAnsi="Arial" w:cs="Arial"/>
-          <w:color w:val="313131"/>
-        </w:rPr>
-        <w:t>VanArsdel is a company that manufactures and sells sporting goods. The company has offices in the United States (US) and several other countries. Its sales comprise of US sales and International sales. VanArsdel’s sales come from its owned manufactured products, as well as other manufacturers’ products. </w:t>
+      <w:proofErr w:type="spellStart"/>
+      <w:r>
+        <w:rPr>
+          <w:rFonts w:ascii="Arial" w:hAnsi="Arial" w:cs="Arial"/>
+          <w:color w:val="313131"/>
+        </w:rPr>
+        <w:t>VanArsdel</w:t>
+      </w:r>
+      <w:proofErr w:type="spellEnd"/>
+      <w:r>
+        <w:rPr>
+          <w:rFonts w:ascii="Arial" w:hAnsi="Arial" w:cs="Arial"/>
+          <w:color w:val="313131"/>
+        </w:rPr>
+        <w:t xml:space="preserve"> is a company that manufactures and sells sporting goods. The company has offices in the United States (US) and several other countries. Its sales comprise of US sales and International sales. </w:t>
+      </w:r>
+      <w:proofErr w:type="spellStart"/>
+      <w:r>
+        <w:rPr>
+          <w:rFonts w:ascii="Arial" w:hAnsi="Arial" w:cs="Arial"/>
+          <w:color w:val="313131"/>
+        </w:rPr>
+        <w:t>VanArsdel’s</w:t>
+      </w:r>
+      <w:proofErr w:type="spellEnd"/>
+      <w:r>
+        <w:rPr>
+          <w:rFonts w:ascii="Arial" w:hAnsi="Arial" w:cs="Arial"/>
+          <w:color w:val="313131"/>
+        </w:rPr>
+        <w:t xml:space="preserve"> sales come from its owned manufactured products, as well as other manufacturers’ products. </w:t>
       </w:r>
     </w:p>
     <w:p>
@@ -116,7 +141,23 @@
           <w:rFonts w:ascii="Arial" w:hAnsi="Arial" w:cs="Arial"/>
           <w:color w:val="313131"/>
         </w:rPr>
-        <w:t>In this lab, you will upload Excel files to Power BI service. First, you will upload an Excel file containing an Excel table, and create quick visualizations based on that data. Next, you will upload an Excel file that contains an Excel data model and Power View report, and use the converted report in Power BI service.</w:t>
+        <w:t xml:space="preserve">In this lab, you will upload Excel files to Power BI service. First, you will upload an Excel file containing an Excel table, and create quick visualizations based on that data. Next, you will upload an Excel file that contains an Excel data model and Power View </w:t>
+      </w:r>
+      <w:proofErr w:type="gramStart"/>
+      <w:r>
+        <w:rPr>
+          <w:rFonts w:ascii="Arial" w:hAnsi="Arial" w:cs="Arial"/>
+          <w:color w:val="313131"/>
+        </w:rPr>
+        <w:t>report, and</w:t>
+      </w:r>
+      <w:proofErr w:type="gramEnd"/>
+      <w:r>
+        <w:rPr>
+          <w:rFonts w:ascii="Arial" w:hAnsi="Arial" w:cs="Arial"/>
+          <w:color w:val="313131"/>
+        </w:rPr>
+        <w:t xml:space="preserve"> use the converted report in Power BI service.</w:t>
       </w:r>
     </w:p>
     <w:p>
@@ -429,7 +470,25 @@
           <w:color w:val="313131"/>
           <w:bdr w:val="none" w:sz="0" w:space="0" w:color="auto" w:frame="1"/>
         </w:rPr>
-        <w:t>Download and extract the the “</w:t>
+        <w:t xml:space="preserve">Download and extract the </w:t>
+      </w:r>
+      <w:proofErr w:type="spellStart"/>
+      <w:r>
+        <w:rPr>
+          <w:rFonts w:ascii="Arial" w:hAnsi="Arial" w:cs="Arial"/>
+          <w:color w:val="313131"/>
+          <w:bdr w:val="none" w:sz="0" w:space="0" w:color="auto" w:frame="1"/>
+        </w:rPr>
+        <w:t>the</w:t>
+      </w:r>
+      <w:proofErr w:type="spellEnd"/>
+      <w:r>
+        <w:rPr>
+          <w:rFonts w:ascii="Arial" w:hAnsi="Arial" w:cs="Arial"/>
+          <w:color w:val="313131"/>
+          <w:bdr w:val="none" w:sz="0" w:space="0" w:color="auto" w:frame="1"/>
+        </w:rPr>
+        <w:t xml:space="preserve"> “</w:t>
       </w:r>
       <w:hyperlink r:id="rId7" w:tgtFrame="[object Object]" w:history="1">
         <w:r>
@@ -448,7 +507,43 @@
           <w:color w:val="313131"/>
           <w:bdr w:val="none" w:sz="0" w:space="0" w:color="auto" w:frame="1"/>
         </w:rPr>
-        <w:t>” file. The file contain VanArsdel's Canada sales. If you have a Microsoft Excel installed, you can open and explore the file (you don't have to).</w:t>
+        <w:t xml:space="preserve">” file. The file </w:t>
+      </w:r>
+      <w:proofErr w:type="gramStart"/>
+      <w:r>
+        <w:rPr>
+          <w:rFonts w:ascii="Arial" w:hAnsi="Arial" w:cs="Arial"/>
+          <w:color w:val="313131"/>
+          <w:bdr w:val="none" w:sz="0" w:space="0" w:color="auto" w:frame="1"/>
+        </w:rPr>
+        <w:t>contain</w:t>
+      </w:r>
+      <w:proofErr w:type="gramEnd"/>
+      <w:r>
+        <w:rPr>
+          <w:rFonts w:ascii="Arial" w:hAnsi="Arial" w:cs="Arial"/>
+          <w:color w:val="313131"/>
+          <w:bdr w:val="none" w:sz="0" w:space="0" w:color="auto" w:frame="1"/>
+        </w:rPr>
+        <w:t xml:space="preserve"> </w:t>
+      </w:r>
+      <w:proofErr w:type="spellStart"/>
+      <w:r>
+        <w:rPr>
+          <w:rFonts w:ascii="Arial" w:hAnsi="Arial" w:cs="Arial"/>
+          <w:color w:val="313131"/>
+          <w:bdr w:val="none" w:sz="0" w:space="0" w:color="auto" w:frame="1"/>
+        </w:rPr>
+        <w:t>VanArsdel's</w:t>
+      </w:r>
+      <w:proofErr w:type="spellEnd"/>
+      <w:r>
+        <w:rPr>
+          <w:rFonts w:ascii="Arial" w:hAnsi="Arial" w:cs="Arial"/>
+          <w:color w:val="313131"/>
+          <w:bdr w:val="none" w:sz="0" w:space="0" w:color="auto" w:frame="1"/>
+        </w:rPr>
+        <w:t xml:space="preserve"> Canada sales. If you have a Microsoft Excel installed, you can open and explore the file (you don't have to).</w:t>
       </w:r>
     </w:p>
     <w:p>
@@ -752,13 +847,12 @@
         </w:rPr>
         <w:t>What is the total revenue for Canada in 2014? (to two decimal places)</w:t>
       </w:r>
-      <w:bookmarkStart w:id="0" w:name="_GoBack"/>
-      <w:r>
-        <w:rPr>
-          <w:rFonts w:ascii="Arial" w:hAnsi="Arial" w:cs="Arial"/>
-          <w:color w:val="222222"/>
-        </w:rPr>
-        <w:object w:dxaOrig="225" w:dyaOrig="225" w14:anchorId="27C1CF22">
+      <w:r>
+        <w:rPr>
+          <w:rFonts w:ascii="Arial" w:hAnsi="Arial" w:cs="Arial"/>
+          <w:color w:val="222222"/>
+        </w:rPr>
+        <w:object w:dxaOrig="1440" w:dyaOrig="1440" w14:anchorId="27C1CF22">
           <v:shapetype id="_x0000_t75" coordsize="21600,21600" o:spt="75" o:preferrelative="t" path="m@4@5l@4@11@9@11@9@5xe" filled="f" stroked="f">
             <v:stroke joinstyle="miter"/>
             <v:formulas>
@@ -778,13 +872,12 @@
             <v:path o:extrusionok="f" gradientshapeok="t" o:connecttype="rect"/>
             <o:lock v:ext="edit" aspectratio="t"/>
           </v:shapetype>
-          <v:shape id="_x0000_i1102" type="#_x0000_t75" style="width:87pt;height:18pt" o:ole="">
+          <v:shape id="_x0000_i1061" type="#_x0000_t75" style="width:87pt;height:18pt" o:ole="">
             <v:imagedata r:id="rId8" o:title=""/>
           </v:shape>
-          <w:control r:id="rId9" w:name="DefaultOcxName38" w:shapeid="_x0000_i1102"/>
+          <w:control r:id="rId9" w:name="DefaultOcxName38" w:shapeid="_x0000_i1061"/>
         </w:object>
       </w:r>
-      <w:bookmarkEnd w:id="0"/>
       <w:r>
         <w:rPr>
           <w:rFonts w:ascii="Arial" w:hAnsi="Arial" w:cs="Arial"/>
@@ -884,18 +977,50 @@
           <w:rFonts w:ascii="Arial" w:hAnsi="Arial" w:cs="Arial"/>
           <w:color w:val="222222"/>
         </w:rPr>
-        <w:t>In which year VanArsdel sold the most number of units in Canada?</w:t>
-      </w:r>
-      <w:r>
-        <w:rPr>
-          <w:rFonts w:ascii="Arial" w:hAnsi="Arial" w:cs="Arial"/>
-          <w:color w:val="222222"/>
-        </w:rPr>
-        <w:object w:dxaOrig="225" w:dyaOrig="225" w14:anchorId="5134130F">
-          <v:shape id="_x0000_i1101" type="#_x0000_t75" style="width:87pt;height:18pt" o:ole="">
+        <w:t xml:space="preserve">In which year </w:t>
+      </w:r>
+      <w:proofErr w:type="spellStart"/>
+      <w:r>
+        <w:rPr>
+          <w:rFonts w:ascii="Arial" w:hAnsi="Arial" w:cs="Arial"/>
+          <w:color w:val="222222"/>
+        </w:rPr>
+        <w:t>VanArsdel</w:t>
+      </w:r>
+      <w:proofErr w:type="spellEnd"/>
+      <w:r>
+        <w:rPr>
+          <w:rFonts w:ascii="Arial" w:hAnsi="Arial" w:cs="Arial"/>
+          <w:color w:val="222222"/>
+        </w:rPr>
+        <w:t xml:space="preserve"> sold </w:t>
+      </w:r>
+      <w:proofErr w:type="gramStart"/>
+      <w:r>
+        <w:rPr>
+          <w:rFonts w:ascii="Arial" w:hAnsi="Arial" w:cs="Arial"/>
+          <w:color w:val="222222"/>
+        </w:rPr>
+        <w:t>the most</w:t>
+      </w:r>
+      <w:proofErr w:type="gramEnd"/>
+      <w:r>
+        <w:rPr>
+          <w:rFonts w:ascii="Arial" w:hAnsi="Arial" w:cs="Arial"/>
+          <w:color w:val="222222"/>
+        </w:rPr>
+        <w:t xml:space="preserve"> number of units in Canada?</w:t>
+      </w:r>
+      <w:r>
+        <w:rPr>
+          <w:rFonts w:ascii="Arial" w:hAnsi="Arial" w:cs="Arial"/>
+          <w:color w:val="222222"/>
+        </w:rPr>
+        <w:object w:dxaOrig="1440" w:dyaOrig="1440" w14:anchorId="5134130F">
+          <v:shape id="_x0000_i1064" type="#_x0000_t75" style="width:87pt;height:18pt" o:ole="">
             <v:imagedata r:id="rId8" o:title=""/>
           </v:shape>
-          <w:control r:id="rId10" w:name="DefaultOcxName118" w:shapeid="_x0000_i1101"/>
+          <w:control r:id="rId10" w:name="DefaultOcxName118" w:shapeid="_x0000_i1064"/>
         </w:object>
       </w:r>
       <w:r>
@@ -1023,7 +1148,23 @@
           <w:rFonts w:ascii="Arial" w:hAnsi="Arial" w:cs="Arial"/>
           <w:color w:val="222222"/>
         </w:rPr>
-        <w:t>For VanArsdel's Canada sales (Revenue) in 2012, which are the top 4 Provinces?</w:t>
+        <w:t xml:space="preserve">For </w:t>
+      </w:r>
+      <w:proofErr w:type="spellStart"/>
+      <w:r>
+        <w:rPr>
+          <w:rFonts w:ascii="Arial" w:hAnsi="Arial" w:cs="Arial"/>
+          <w:color w:val="222222"/>
+        </w:rPr>
+        <w:t>VanArsdel's</w:t>
+      </w:r>
+      <w:proofErr w:type="spellEnd"/>
+      <w:r>
+        <w:rPr>
+          <w:rFonts w:ascii="Arial" w:hAnsi="Arial" w:cs="Arial"/>
+          <w:color w:val="222222"/>
+        </w:rPr>
+        <w:t xml:space="preserve"> Canada sales (Revenue) in 2012, which are the top 4 Provinces?</w:t>
       </w:r>
     </w:p>
     <w:p>
@@ -1033,7 +1174,6 @@
           <w:ilvl w:val="0"/>
           <w:numId w:val="5"/>
         </w:numPr>
-        <w:shd w:val="clear" w:color="auto" w:fill="D6D6D6"/>
         <w:jc w:val="both"/>
         <w:rPr>
           <w:rFonts w:ascii="Arial" w:hAnsi="Arial" w:cs="Arial"/>
@@ -1059,7 +1199,6 @@
           <w:ilvl w:val="0"/>
           <w:numId w:val="5"/>
         </w:numPr>
-        <w:shd w:val="clear" w:color="auto" w:fill="D6D6D6"/>
         <w:jc w:val="both"/>
         <w:rPr>
           <w:rFonts w:ascii="Arial" w:hAnsi="Arial" w:cs="Arial"/>
@@ -1085,7 +1224,6 @@
           <w:ilvl w:val="0"/>
           <w:numId w:val="5"/>
         </w:numPr>
-        <w:shd w:val="clear" w:color="auto" w:fill="D6D6D6"/>
         <w:jc w:val="both"/>
         <w:rPr>
           <w:rFonts w:ascii="Arial" w:hAnsi="Arial" w:cs="Arial"/>
@@ -1111,7 +1249,6 @@
           <w:ilvl w:val="0"/>
           <w:numId w:val="5"/>
         </w:numPr>
-        <w:shd w:val="clear" w:color="auto" w:fill="D6D6D6"/>
         <w:jc w:val="both"/>
         <w:rPr>
           <w:rFonts w:ascii="Arial" w:hAnsi="Arial" w:cs="Arial"/>
@@ -1137,7 +1274,6 @@
           <w:ilvl w:val="0"/>
           <w:numId w:val="5"/>
         </w:numPr>
-        <w:shd w:val="clear" w:color="auto" w:fill="FFFFFF"/>
         <w:jc w:val="both"/>
         <w:rPr>
           <w:rFonts w:ascii="Arial" w:hAnsi="Arial" w:cs="Arial"/>
@@ -1247,7 +1383,23 @@
           <w:rFonts w:ascii="Arial" w:hAnsi="Arial" w:cs="Arial"/>
           <w:color w:val="222222"/>
         </w:rPr>
-        <w:t>What about for the year 2013? For VanArsdel's Canada sales (Revenue) in 2013, which are the top 4 Provinces?</w:t>
+        <w:t xml:space="preserve">What about for the year 2013? For </w:t>
+      </w:r>
+      <w:proofErr w:type="spellStart"/>
+      <w:r>
+        <w:rPr>
+          <w:rFonts w:ascii="Arial" w:hAnsi="Arial" w:cs="Arial"/>
+          <w:color w:val="222222"/>
+        </w:rPr>
+        <w:t>VanArsdel's</w:t>
+      </w:r>
+      <w:proofErr w:type="spellEnd"/>
+      <w:r>
+        <w:rPr>
+          <w:rFonts w:ascii="Arial" w:hAnsi="Arial" w:cs="Arial"/>
+          <w:color w:val="222222"/>
+        </w:rPr>
+        <w:t xml:space="preserve"> Canada sales (Revenue) in 2013, which are the top 4 Provinces?</w:t>
       </w:r>
     </w:p>
     <w:p>
@@ -1267,7 +1419,6 @@
           <w:ilvl w:val="0"/>
           <w:numId w:val="3"/>
         </w:numPr>
-        <w:shd w:val="clear" w:color="auto" w:fill="D6D6D6"/>
         <w:jc w:val="both"/>
         <w:rPr>
           <w:rFonts w:ascii="Arial" w:hAnsi="Arial" w:cs="Arial"/>
@@ -1293,7 +1444,6 @@
           <w:ilvl w:val="0"/>
           <w:numId w:val="3"/>
         </w:numPr>
-        <w:shd w:val="clear" w:color="auto" w:fill="D6D6D6"/>
         <w:jc w:val="both"/>
         <w:rPr>
           <w:rFonts w:ascii="Arial" w:hAnsi="Arial" w:cs="Arial"/>
@@ -1319,7 +1469,6 @@
           <w:ilvl w:val="0"/>
           <w:numId w:val="3"/>
         </w:numPr>
-        <w:shd w:val="clear" w:color="auto" w:fill="D6D6D6"/>
         <w:jc w:val="both"/>
         <w:rPr>
           <w:rFonts w:ascii="Arial" w:hAnsi="Arial" w:cs="Arial"/>
@@ -1345,7 +1494,6 @@
           <w:ilvl w:val="0"/>
           <w:numId w:val="3"/>
         </w:numPr>
-        <w:shd w:val="clear" w:color="auto" w:fill="D6D6D6"/>
         <w:jc w:val="both"/>
         <w:rPr>
           <w:rFonts w:ascii="Arial" w:hAnsi="Arial" w:cs="Arial"/>
@@ -1386,6 +1534,8 @@
         <w:lastRenderedPageBreak/>
         <w:t>Quebec</w:t>
       </w:r>
+      <w:bookmarkStart w:id="0" w:name="_GoBack"/>
+      <w:bookmarkEnd w:id="0"/>
     </w:p>
     <w:p>
       <w:pPr>
@@ -1492,7 +1642,25 @@
           <w:color w:val="313131"/>
           <w:bdr w:val="none" w:sz="0" w:space="0" w:color="auto" w:frame="1"/>
         </w:rPr>
-        <w:t>Download and extract the the “</w:t>
+        <w:t xml:space="preserve">Download and extract the </w:t>
+      </w:r>
+      <w:proofErr w:type="spellStart"/>
+      <w:r>
+        <w:rPr>
+          <w:rFonts w:ascii="Arial" w:hAnsi="Arial" w:cs="Arial"/>
+          <w:color w:val="313131"/>
+          <w:bdr w:val="none" w:sz="0" w:space="0" w:color="auto" w:frame="1"/>
+        </w:rPr>
+        <w:t>the</w:t>
+      </w:r>
+      <w:proofErr w:type="spellEnd"/>
+      <w:r>
+        <w:rPr>
+          <w:rFonts w:ascii="Arial" w:hAnsi="Arial" w:cs="Arial"/>
+          <w:color w:val="313131"/>
+          <w:bdr w:val="none" w:sz="0" w:space="0" w:color="auto" w:frame="1"/>
+        </w:rPr>
+        <w:t xml:space="preserve"> “</w:t>
       </w:r>
       <w:hyperlink r:id="rId11" w:tgtFrame="[object Object]" w:history="1">
         <w:r>
@@ -1511,7 +1679,61 @@
           <w:color w:val="313131"/>
           <w:bdr w:val="none" w:sz="0" w:space="0" w:color="auto" w:frame="1"/>
         </w:rPr>
-        <w:t>” file. The file contain VanArsdel's USAsales. If you have a Microsoft Excel installed, you can open and explore the file (you don't have to).</w:t>
+        <w:t xml:space="preserve">” file. The file </w:t>
+      </w:r>
+      <w:proofErr w:type="gramStart"/>
+      <w:r>
+        <w:rPr>
+          <w:rFonts w:ascii="Arial" w:hAnsi="Arial" w:cs="Arial"/>
+          <w:color w:val="313131"/>
+          <w:bdr w:val="none" w:sz="0" w:space="0" w:color="auto" w:frame="1"/>
+        </w:rPr>
+        <w:t>contain</w:t>
+      </w:r>
+      <w:proofErr w:type="gramEnd"/>
+      <w:r>
+        <w:rPr>
+          <w:rFonts w:ascii="Arial" w:hAnsi="Arial" w:cs="Arial"/>
+          <w:color w:val="313131"/>
+          <w:bdr w:val="none" w:sz="0" w:space="0" w:color="auto" w:frame="1"/>
+        </w:rPr>
+        <w:t xml:space="preserve"> </w:t>
+      </w:r>
+      <w:proofErr w:type="spellStart"/>
+      <w:r>
+        <w:rPr>
+          <w:rFonts w:ascii="Arial" w:hAnsi="Arial" w:cs="Arial"/>
+          <w:color w:val="313131"/>
+          <w:bdr w:val="none" w:sz="0" w:space="0" w:color="auto" w:frame="1"/>
+        </w:rPr>
+        <w:t>VanArsdel's</w:t>
+      </w:r>
+      <w:proofErr w:type="spellEnd"/>
+      <w:r>
+        <w:rPr>
+          <w:rFonts w:ascii="Arial" w:hAnsi="Arial" w:cs="Arial"/>
+          <w:color w:val="313131"/>
+          <w:bdr w:val="none" w:sz="0" w:space="0" w:color="auto" w:frame="1"/>
+        </w:rPr>
+        <w:t xml:space="preserve"> </w:t>
+      </w:r>
+      <w:proofErr w:type="spellStart"/>
+      <w:r>
+        <w:rPr>
+          <w:rFonts w:ascii="Arial" w:hAnsi="Arial" w:cs="Arial"/>
+          <w:color w:val="313131"/>
+          <w:bdr w:val="none" w:sz="0" w:space="0" w:color="auto" w:frame="1"/>
+        </w:rPr>
+        <w:t>USAsales</w:t>
+      </w:r>
+      <w:proofErr w:type="spellEnd"/>
+      <w:r>
+        <w:rPr>
+          <w:rFonts w:ascii="Arial" w:hAnsi="Arial" w:cs="Arial"/>
+          <w:color w:val="313131"/>
+          <w:bdr w:val="none" w:sz="0" w:space="0" w:color="auto" w:frame="1"/>
+        </w:rPr>
+        <w:t>. If you have a Microsoft Excel installed, you can open and explore the file (you don't have to).</w:t>
       </w:r>
     </w:p>
     <w:p>
@@ -1863,13 +2085,14 @@
           <w:rFonts w:ascii="Arial" w:hAnsi="Arial" w:cs="Arial"/>
           <w:color w:val="222222"/>
         </w:rPr>
-        <w:object w:dxaOrig="225" w:dyaOrig="225" w14:anchorId="55CBF9C5">
-          <v:shape id="_x0000_i1100" type="#_x0000_t75" style="width:20.25pt;height:18pt" o:ole="">
+        <w:object w:dxaOrig="1440" w:dyaOrig="1440" w14:anchorId="55CBF9C5">
+          <v:shape id="_x0000_i1066" type="#_x0000_t75" style="width:20.25pt;height:18pt" o:ole="">
             <v:imagedata r:id="rId12" o:title=""/>
           </v:shape>
-          <w:control r:id="rId13" w:name="DefaultOcxName40" w:shapeid="_x0000_i1100"/>
+          <w:control r:id="rId13" w:name="DefaultOcxName40" w:shapeid="_x0000_i1066"/>
         </w:object>
       </w:r>
+      <w:proofErr w:type="spellStart"/>
       <w:r>
         <w:rPr>
           <w:rFonts w:ascii="Arial" w:hAnsi="Arial" w:cs="Arial"/>
@@ -1877,28 +2100,30 @@
         </w:rPr>
         <w:t>Aliqui</w:t>
       </w:r>
-    </w:p>
-    <w:p>
-      <w:pPr>
-        <w:shd w:val="clear" w:color="auto" w:fill="FFFFFF"/>
-        <w:jc w:val="both"/>
-        <w:rPr>
-          <w:rFonts w:ascii="Arial" w:hAnsi="Arial" w:cs="Arial"/>
-          <w:color w:val="222222"/>
-        </w:rPr>
-      </w:pPr>
-      <w:r>
-        <w:rPr>
-          <w:rFonts w:ascii="Arial" w:hAnsi="Arial" w:cs="Arial"/>
-          <w:color w:val="222222"/>
-        </w:rPr>
-        <w:object w:dxaOrig="225" w:dyaOrig="225" w14:anchorId="0D39D3CF">
-          <v:shape id="_x0000_i1088" type="#_x0000_t75" style="width:20.25pt;height:18pt" o:ole="">
+      <w:proofErr w:type="spellEnd"/>
+    </w:p>
+    <w:p>
+      <w:pPr>
+        <w:shd w:val="clear" w:color="auto" w:fill="FFFFFF"/>
+        <w:jc w:val="both"/>
+        <w:rPr>
+          <w:rFonts w:ascii="Arial" w:hAnsi="Arial" w:cs="Arial"/>
+          <w:color w:val="222222"/>
+        </w:rPr>
+      </w:pPr>
+      <w:r>
+        <w:rPr>
+          <w:rFonts w:ascii="Arial" w:hAnsi="Arial" w:cs="Arial"/>
+          <w:color w:val="222222"/>
+        </w:rPr>
+        <w:object w:dxaOrig="1440" w:dyaOrig="1440" w14:anchorId="0D39D3CF">
+          <v:shape id="_x0000_i1069" type="#_x0000_t75" style="width:20.25pt;height:18pt" o:ole="">
             <v:imagedata r:id="rId14" o:title=""/>
           </v:shape>
-          <w:control r:id="rId15" w:name="DefaultOcxName120" w:shapeid="_x0000_i1088"/>
+          <w:control r:id="rId15" w:name="DefaultOcxName120" w:shapeid="_x0000_i1069"/>
         </w:object>
       </w:r>
+      <w:proofErr w:type="spellStart"/>
       <w:r>
         <w:rPr>
           <w:rFonts w:ascii="Arial" w:hAnsi="Arial" w:cs="Arial"/>
@@ -1906,26 +2131,27 @@
         </w:rPr>
         <w:t>Currus</w:t>
       </w:r>
-    </w:p>
-    <w:p>
-      <w:pPr>
-        <w:shd w:val="clear" w:color="auto" w:fill="FFFFFF"/>
-        <w:jc w:val="both"/>
-        <w:rPr>
-          <w:rFonts w:ascii="Arial" w:hAnsi="Arial" w:cs="Arial"/>
-          <w:color w:val="222222"/>
-        </w:rPr>
-      </w:pPr>
-      <w:r>
-        <w:rPr>
-          <w:rFonts w:ascii="Arial" w:hAnsi="Arial" w:cs="Arial"/>
-          <w:color w:val="222222"/>
-        </w:rPr>
-        <w:object w:dxaOrig="225" w:dyaOrig="225" w14:anchorId="7E7F6C7C">
-          <v:shape id="_x0000_i1087" type="#_x0000_t75" style="width:20.25pt;height:18pt" o:ole="">
+      <w:proofErr w:type="spellEnd"/>
+    </w:p>
+    <w:p>
+      <w:pPr>
+        <w:shd w:val="clear" w:color="auto" w:fill="FFFFFF"/>
+        <w:jc w:val="both"/>
+        <w:rPr>
+          <w:rFonts w:ascii="Arial" w:hAnsi="Arial" w:cs="Arial"/>
+          <w:color w:val="222222"/>
+        </w:rPr>
+      </w:pPr>
+      <w:r>
+        <w:rPr>
+          <w:rFonts w:ascii="Arial" w:hAnsi="Arial" w:cs="Arial"/>
+          <w:color w:val="222222"/>
+        </w:rPr>
+        <w:object w:dxaOrig="1440" w:dyaOrig="1440" w14:anchorId="7E7F6C7C">
+          <v:shape id="_x0000_i1072" type="#_x0000_t75" style="width:20.25pt;height:18pt" o:ole="">
             <v:imagedata r:id="rId14" o:title=""/>
           </v:shape>
-          <w:control r:id="rId16" w:name="DefaultOcxName211" w:shapeid="_x0000_i1087"/>
+          <w:control r:id="rId16" w:name="DefaultOcxName211" w:shapeid="_x0000_i1072"/>
         </w:object>
       </w:r>
       <w:r>
@@ -1950,19 +2176,28 @@
           <w:rFonts w:ascii="Arial" w:hAnsi="Arial" w:cs="Arial"/>
           <w:color w:val="222222"/>
         </w:rPr>
-        <w:object w:dxaOrig="225" w:dyaOrig="225" w14:anchorId="7971CB67">
-          <v:shape id="_x0000_i1096" type="#_x0000_t75" style="width:20.25pt;height:18pt" o:ole="">
+        <w:object w:dxaOrig="1440" w:dyaOrig="1440" w14:anchorId="7971CB67">
+          <v:shape id="_x0000_i1075" type="#_x0000_t75" style="width:20.25pt;height:18pt" o:ole="">
             <v:imagedata r:id="rId14" o:title=""/>
           </v:shape>
-          <w:control r:id="rId17" w:name="DefaultOcxName39" w:shapeid="_x0000_i1096"/>
+          <w:control r:id="rId17" w:name="DefaultOcxName39" w:shapeid="_x0000_i1075"/>
         </w:object>
       </w:r>
-      <w:r>
-        <w:rPr>
-          <w:rFonts w:ascii="Arial" w:hAnsi="Arial" w:cs="Arial"/>
-          <w:color w:val="222222"/>
-        </w:rPr>
-        <w:t>Pirum </w:t>
+      <w:proofErr w:type="spellStart"/>
+      <w:r>
+        <w:rPr>
+          <w:rFonts w:ascii="Arial" w:hAnsi="Arial" w:cs="Arial"/>
+          <w:color w:val="222222"/>
+        </w:rPr>
+        <w:t>Pirum</w:t>
+      </w:r>
+      <w:proofErr w:type="spellEnd"/>
+      <w:r>
+        <w:rPr>
+          <w:rFonts w:ascii="Arial" w:hAnsi="Arial" w:cs="Arial"/>
+          <w:color w:val="222222"/>
+        </w:rPr>
+        <w:t> </w:t>
       </w:r>
       <w:r>
         <w:rPr>
@@ -1989,13 +2224,14 @@
           <w:rFonts w:ascii="Arial" w:hAnsi="Arial" w:cs="Arial"/>
           <w:color w:val="222222"/>
         </w:rPr>
-        <w:object w:dxaOrig="225" w:dyaOrig="225" w14:anchorId="1D952016">
-          <v:shape id="_x0000_i1085" type="#_x0000_t75" style="width:20.25pt;height:18pt" o:ole="">
+        <w:object w:dxaOrig="1440" w:dyaOrig="1440" w14:anchorId="1D952016">
+          <v:shape id="_x0000_i1078" type="#_x0000_t75" style="width:20.25pt;height:18pt" o:ole="">
             <v:imagedata r:id="rId14" o:title=""/>
           </v:shape>
-          <w:control r:id="rId18" w:name="DefaultOcxName47" w:shapeid="_x0000_i1085"/>
+          <w:control r:id="rId18" w:name="DefaultOcxName47" w:shapeid="_x0000_i1078"/>
         </w:object>
       </w:r>
+      <w:proofErr w:type="spellStart"/>
       <w:r>
         <w:rPr>
           <w:rFonts w:ascii="Arial" w:hAnsi="Arial" w:cs="Arial"/>
@@ -2003,6 +2239,7 @@
         </w:rPr>
         <w:t>VanArsdel</w:t>
       </w:r>
+      <w:proofErr w:type="spellEnd"/>
     </w:p>
     <w:p>
       <w:pPr>
@@ -2149,13 +2386,14 @@
           <w:color w:val="222222"/>
         </w:rPr>
         <w:lastRenderedPageBreak/>
-        <w:object w:dxaOrig="225" w:dyaOrig="225" w14:anchorId="7CFCB498">
-          <v:shape id="_x0000_i1095" type="#_x0000_t75" style="width:20.25pt;height:18pt" o:ole="">
+        <w:object w:dxaOrig="1440" w:dyaOrig="1440" w14:anchorId="7CFCB498">
+          <v:shape id="_x0000_i1081" type="#_x0000_t75" style="width:20.25pt;height:18pt" o:ole="">
             <v:imagedata r:id="rId12" o:title=""/>
           </v:shape>
-          <w:control r:id="rId19" w:name="DefaultOcxName56" w:shapeid="_x0000_i1095"/>
+          <w:control r:id="rId19" w:name="DefaultOcxName56" w:shapeid="_x0000_i1081"/>
         </w:object>
       </w:r>
+      <w:proofErr w:type="spellStart"/>
       <w:r>
         <w:rPr>
           <w:rFonts w:ascii="Arial" w:hAnsi="Arial" w:cs="Arial"/>
@@ -2163,28 +2401,30 @@
         </w:rPr>
         <w:t>Aliqui</w:t>
       </w:r>
-    </w:p>
-    <w:p>
-      <w:pPr>
-        <w:shd w:val="clear" w:color="auto" w:fill="FFFFFF"/>
-        <w:jc w:val="both"/>
-        <w:rPr>
-          <w:rFonts w:ascii="Arial" w:hAnsi="Arial" w:cs="Arial"/>
-          <w:color w:val="222222"/>
-        </w:rPr>
-      </w:pPr>
-      <w:r>
-        <w:rPr>
-          <w:rFonts w:ascii="Arial" w:hAnsi="Arial" w:cs="Arial"/>
-          <w:color w:val="222222"/>
-        </w:rPr>
-        <w:object w:dxaOrig="225" w:dyaOrig="225" w14:anchorId="05A92BCD">
-          <v:shape id="_x0000_i1083" type="#_x0000_t75" style="width:20.25pt;height:18pt" o:ole="">
+      <w:proofErr w:type="spellEnd"/>
+    </w:p>
+    <w:p>
+      <w:pPr>
+        <w:shd w:val="clear" w:color="auto" w:fill="FFFFFF"/>
+        <w:jc w:val="both"/>
+        <w:rPr>
+          <w:rFonts w:ascii="Arial" w:hAnsi="Arial" w:cs="Arial"/>
+          <w:color w:val="222222"/>
+        </w:rPr>
+      </w:pPr>
+      <w:r>
+        <w:rPr>
+          <w:rFonts w:ascii="Arial" w:hAnsi="Arial" w:cs="Arial"/>
+          <w:color w:val="222222"/>
+        </w:rPr>
+        <w:object w:dxaOrig="1440" w:dyaOrig="1440" w14:anchorId="05A92BCD">
+          <v:shape id="_x0000_i1084" type="#_x0000_t75" style="width:20.25pt;height:18pt" o:ole="">
             <v:imagedata r:id="rId14" o:title=""/>
           </v:shape>
-          <w:control r:id="rId20" w:name="DefaultOcxName65" w:shapeid="_x0000_i1083"/>
+          <w:control r:id="rId20" w:name="DefaultOcxName65" w:shapeid="_x0000_i1084"/>
         </w:object>
       </w:r>
+      <w:proofErr w:type="spellStart"/>
       <w:r>
         <w:rPr>
           <w:rFonts w:ascii="Arial" w:hAnsi="Arial" w:cs="Arial"/>
@@ -2192,26 +2432,27 @@
         </w:rPr>
         <w:t>Currus</w:t>
       </w:r>
-    </w:p>
-    <w:p>
-      <w:pPr>
-        <w:shd w:val="clear" w:color="auto" w:fill="FFFFFF"/>
-        <w:jc w:val="both"/>
-        <w:rPr>
-          <w:rFonts w:ascii="Arial" w:hAnsi="Arial" w:cs="Arial"/>
-          <w:color w:val="222222"/>
-        </w:rPr>
-      </w:pPr>
-      <w:r>
-        <w:rPr>
-          <w:rFonts w:ascii="Arial" w:hAnsi="Arial" w:cs="Arial"/>
-          <w:color w:val="222222"/>
-        </w:rPr>
-        <w:object w:dxaOrig="225" w:dyaOrig="225" w14:anchorId="4601FF42">
-          <v:shape id="_x0000_i1094" type="#_x0000_t75" style="width:20.25pt;height:18pt" o:ole="">
+      <w:proofErr w:type="spellEnd"/>
+    </w:p>
+    <w:p>
+      <w:pPr>
+        <w:shd w:val="clear" w:color="auto" w:fill="FFFFFF"/>
+        <w:jc w:val="both"/>
+        <w:rPr>
+          <w:rFonts w:ascii="Arial" w:hAnsi="Arial" w:cs="Arial"/>
+          <w:color w:val="222222"/>
+        </w:rPr>
+      </w:pPr>
+      <w:r>
+        <w:rPr>
+          <w:rFonts w:ascii="Arial" w:hAnsi="Arial" w:cs="Arial"/>
+          <w:color w:val="222222"/>
+        </w:rPr>
+        <w:object w:dxaOrig="1440" w:dyaOrig="1440" w14:anchorId="4601FF42">
+          <v:shape id="_x0000_i1087" type="#_x0000_t75" style="width:20.25pt;height:18pt" o:ole="">
             <v:imagedata r:id="rId14" o:title=""/>
           </v:shape>
-          <w:control r:id="rId21" w:name="DefaultOcxName74" w:shapeid="_x0000_i1094"/>
+          <w:control r:id="rId21" w:name="DefaultOcxName74" w:shapeid="_x0000_i1087"/>
         </w:object>
       </w:r>
       <w:r>
@@ -2246,13 +2487,14 @@
           <w:rFonts w:ascii="Arial" w:hAnsi="Arial" w:cs="Arial"/>
           <w:color w:val="222222"/>
         </w:rPr>
-        <w:object w:dxaOrig="225" w:dyaOrig="225" w14:anchorId="55AA721F">
-          <v:shape id="_x0000_i1081" type="#_x0000_t75" style="width:20.25pt;height:18pt" o:ole="">
+        <w:object w:dxaOrig="1440" w:dyaOrig="1440" w14:anchorId="55AA721F">
+          <v:shape id="_x0000_i1090" type="#_x0000_t75" style="width:20.25pt;height:18pt" o:ole="">
             <v:imagedata r:id="rId14" o:title=""/>
           </v:shape>
-          <w:control r:id="rId22" w:name="DefaultOcxName83" w:shapeid="_x0000_i1081"/>
+          <w:control r:id="rId22" w:name="DefaultOcxName83" w:shapeid="_x0000_i1090"/>
         </w:object>
       </w:r>
+      <w:proofErr w:type="spellStart"/>
       <w:r>
         <w:rPr>
           <w:rFonts w:ascii="Arial" w:hAnsi="Arial" w:cs="Arial"/>
@@ -2260,28 +2502,30 @@
         </w:rPr>
         <w:t>Pirum</w:t>
       </w:r>
-    </w:p>
-    <w:p>
-      <w:pPr>
-        <w:shd w:val="clear" w:color="auto" w:fill="FFFFFF"/>
-        <w:jc w:val="both"/>
-        <w:rPr>
-          <w:rFonts w:ascii="Arial" w:hAnsi="Arial" w:cs="Arial"/>
-          <w:color w:val="222222"/>
-        </w:rPr>
-      </w:pPr>
-      <w:r>
-        <w:rPr>
-          <w:rFonts w:ascii="Arial" w:hAnsi="Arial" w:cs="Arial"/>
-          <w:color w:val="222222"/>
-        </w:rPr>
-        <w:object w:dxaOrig="225" w:dyaOrig="225" w14:anchorId="06E905BA">
-          <v:shape id="_x0000_i1064" type="#_x0000_t75" style="width:20.25pt;height:18pt" o:ole="">
+      <w:proofErr w:type="spellEnd"/>
+    </w:p>
+    <w:p>
+      <w:pPr>
+        <w:shd w:val="clear" w:color="auto" w:fill="FFFFFF"/>
+        <w:jc w:val="both"/>
+        <w:rPr>
+          <w:rFonts w:ascii="Arial" w:hAnsi="Arial" w:cs="Arial"/>
+          <w:color w:val="222222"/>
+        </w:rPr>
+      </w:pPr>
+      <w:r>
+        <w:rPr>
+          <w:rFonts w:ascii="Arial" w:hAnsi="Arial" w:cs="Arial"/>
+          <w:color w:val="222222"/>
+        </w:rPr>
+        <w:object w:dxaOrig="1440" w:dyaOrig="1440" w14:anchorId="06E905BA">
+          <v:shape id="_x0000_i1093" type="#_x0000_t75" style="width:20.25pt;height:18pt" o:ole="">
             <v:imagedata r:id="rId14" o:title=""/>
           </v:shape>
-          <w:control r:id="rId23" w:name="DefaultOcxName93" w:shapeid="_x0000_i1064"/>
+          <w:control r:id="rId23" w:name="DefaultOcxName93" w:shapeid="_x0000_i1093"/>
         </w:object>
       </w:r>
+      <w:proofErr w:type="spellStart"/>
       <w:r>
         <w:rPr>
           <w:rFonts w:ascii="Arial" w:hAnsi="Arial" w:cs="Arial"/>
@@ -2289,6 +2533,7 @@
         </w:rPr>
         <w:t>VanArsdel</w:t>
       </w:r>
+      <w:proofErr w:type="spellEnd"/>
     </w:p>
     <w:p>
       <w:pPr>
@@ -2456,13 +2701,14 @@
           <w:rFonts w:ascii="Arial" w:hAnsi="Arial" w:cs="Arial"/>
           <w:color w:val="222222"/>
         </w:rPr>
-        <w:object w:dxaOrig="225" w:dyaOrig="225" w14:anchorId="348D6AB7">
-          <v:shape id="_x0000_i1063" type="#_x0000_t75" style="width:20.25pt;height:18pt" o:ole="">
+        <w:object w:dxaOrig="1440" w:dyaOrig="1440" w14:anchorId="348D6AB7">
+          <v:shape id="_x0000_i1096" type="#_x0000_t75" style="width:20.25pt;height:18pt" o:ole="">
             <v:imagedata r:id="rId24" o:title=""/>
           </v:shape>
-          <w:control r:id="rId25" w:name="DefaultOcxName102" w:shapeid="_x0000_i1063"/>
+          <w:control r:id="rId25" w:name="DefaultOcxName102" w:shapeid="_x0000_i1096"/>
         </w:object>
       </w:r>
+      <w:proofErr w:type="spellStart"/>
       <w:r>
         <w:rPr>
           <w:rFonts w:ascii="Arial" w:hAnsi="Arial" w:cs="Arial"/>
@@ -2470,28 +2716,30 @@
         </w:rPr>
         <w:t>Aliqui</w:t>
       </w:r>
-    </w:p>
-    <w:p>
-      <w:pPr>
-        <w:shd w:val="clear" w:color="auto" w:fill="FFFFFF"/>
-        <w:jc w:val="both"/>
-        <w:rPr>
-          <w:rFonts w:ascii="Arial" w:hAnsi="Arial" w:cs="Arial"/>
-          <w:color w:val="222222"/>
-        </w:rPr>
-      </w:pPr>
-      <w:r>
-        <w:rPr>
-          <w:rFonts w:ascii="Arial" w:hAnsi="Arial" w:cs="Arial"/>
-          <w:color w:val="222222"/>
-        </w:rPr>
-        <w:object w:dxaOrig="225" w:dyaOrig="225" w14:anchorId="3043C686">
-          <v:shape id="_x0000_i1062" type="#_x0000_t75" style="width:20.25pt;height:18pt" o:ole="">
+      <w:proofErr w:type="spellEnd"/>
+    </w:p>
+    <w:p>
+      <w:pPr>
+        <w:shd w:val="clear" w:color="auto" w:fill="FFFFFF"/>
+        <w:jc w:val="both"/>
+        <w:rPr>
+          <w:rFonts w:ascii="Arial" w:hAnsi="Arial" w:cs="Arial"/>
+          <w:color w:val="222222"/>
+        </w:rPr>
+      </w:pPr>
+      <w:r>
+        <w:rPr>
+          <w:rFonts w:ascii="Arial" w:hAnsi="Arial" w:cs="Arial"/>
+          <w:color w:val="222222"/>
+        </w:rPr>
+        <w:object w:dxaOrig="1440" w:dyaOrig="1440" w14:anchorId="3043C686">
+          <v:shape id="_x0000_i1099" type="#_x0000_t75" style="width:20.25pt;height:18pt" o:ole="">
             <v:imagedata r:id="rId24" o:title=""/>
           </v:shape>
-          <w:control r:id="rId26" w:name="DefaultOcxName119" w:shapeid="_x0000_i1062"/>
+          <w:control r:id="rId26" w:name="DefaultOcxName119" w:shapeid="_x0000_i1099"/>
         </w:object>
       </w:r>
+      <w:proofErr w:type="spellStart"/>
       <w:r>
         <w:rPr>
           <w:rFonts w:ascii="Arial" w:hAnsi="Arial" w:cs="Arial"/>
@@ -2499,26 +2747,27 @@
         </w:rPr>
         <w:t>Currus</w:t>
       </w:r>
-    </w:p>
-    <w:p>
-      <w:pPr>
-        <w:shd w:val="clear" w:color="auto" w:fill="FFFFFF"/>
-        <w:jc w:val="both"/>
-        <w:rPr>
-          <w:rFonts w:ascii="Arial" w:hAnsi="Arial" w:cs="Arial"/>
-          <w:color w:val="222222"/>
-        </w:rPr>
-      </w:pPr>
-      <w:r>
-        <w:rPr>
-          <w:rFonts w:ascii="Arial" w:hAnsi="Arial" w:cs="Arial"/>
-          <w:color w:val="222222"/>
-        </w:rPr>
-        <w:object w:dxaOrig="225" w:dyaOrig="225" w14:anchorId="3323C691">
-          <v:shape id="_x0000_i1061" type="#_x0000_t75" style="width:20.25pt;height:18pt" o:ole="">
+      <w:proofErr w:type="spellEnd"/>
+    </w:p>
+    <w:p>
+      <w:pPr>
+        <w:shd w:val="clear" w:color="auto" w:fill="FFFFFF"/>
+        <w:jc w:val="both"/>
+        <w:rPr>
+          <w:rFonts w:ascii="Arial" w:hAnsi="Arial" w:cs="Arial"/>
+          <w:color w:val="222222"/>
+        </w:rPr>
+      </w:pPr>
+      <w:r>
+        <w:rPr>
+          <w:rFonts w:ascii="Arial" w:hAnsi="Arial" w:cs="Arial"/>
+          <w:color w:val="222222"/>
+        </w:rPr>
+        <w:object w:dxaOrig="1440" w:dyaOrig="1440" w14:anchorId="3323C691">
+          <v:shape id="_x0000_i1102" type="#_x0000_t75" style="width:20.25pt;height:18pt" o:ole="">
             <v:imagedata r:id="rId24" o:title=""/>
           </v:shape>
-          <w:control r:id="rId27" w:name="DefaultOcxName121" w:shapeid="_x0000_i1061"/>
+          <w:control r:id="rId27" w:name="DefaultOcxName121" w:shapeid="_x0000_i1102"/>
         </w:object>
       </w:r>
       <w:r>
@@ -2543,13 +2792,14 @@
           <w:rFonts w:ascii="Arial" w:hAnsi="Arial" w:cs="Arial"/>
           <w:color w:val="222222"/>
         </w:rPr>
-        <w:object w:dxaOrig="225" w:dyaOrig="225" w14:anchorId="7E8571E1">
-          <v:shape id="_x0000_i1092" type="#_x0000_t75" style="width:20.25pt;height:18pt" o:ole="">
+        <w:object w:dxaOrig="1440" w:dyaOrig="1440" w14:anchorId="7E8571E1">
+          <v:shape id="_x0000_i1105" type="#_x0000_t75" style="width:20.25pt;height:18pt" o:ole="">
             <v:imagedata r:id="rId24" o:title=""/>
           </v:shape>
-          <w:control r:id="rId28" w:name="DefaultOcxName131" w:shapeid="_x0000_i1092"/>
+          <w:control r:id="rId28" w:name="DefaultOcxName131" w:shapeid="_x0000_i1105"/>
         </w:object>
       </w:r>
+      <w:proofErr w:type="spellStart"/>
       <w:r>
         <w:rPr>
           <w:rFonts w:ascii="Arial" w:hAnsi="Arial" w:cs="Arial"/>
@@ -2557,28 +2807,30 @@
         </w:rPr>
         <w:t>Pirum</w:t>
       </w:r>
-    </w:p>
-    <w:p>
-      <w:pPr>
-        <w:shd w:val="clear" w:color="auto" w:fill="FFFFFF"/>
-        <w:jc w:val="both"/>
-        <w:rPr>
-          <w:rFonts w:ascii="Arial" w:hAnsi="Arial" w:cs="Arial"/>
-          <w:color w:val="222222"/>
-        </w:rPr>
-      </w:pPr>
-      <w:r>
-        <w:rPr>
-          <w:rFonts w:ascii="Arial" w:hAnsi="Arial" w:cs="Arial"/>
-          <w:color w:val="222222"/>
-        </w:rPr>
-        <w:object w:dxaOrig="225" w:dyaOrig="225" w14:anchorId="606EB055">
-          <v:shape id="_x0000_i1093" type="#_x0000_t75" style="width:20.25pt;height:18pt" o:ole="">
+      <w:proofErr w:type="spellEnd"/>
+    </w:p>
+    <w:p>
+      <w:pPr>
+        <w:shd w:val="clear" w:color="auto" w:fill="FFFFFF"/>
+        <w:jc w:val="both"/>
+        <w:rPr>
+          <w:rFonts w:ascii="Arial" w:hAnsi="Arial" w:cs="Arial"/>
+          <w:color w:val="222222"/>
+        </w:rPr>
+      </w:pPr>
+      <w:r>
+        <w:rPr>
+          <w:rFonts w:ascii="Arial" w:hAnsi="Arial" w:cs="Arial"/>
+          <w:color w:val="222222"/>
+        </w:rPr>
+        <w:object w:dxaOrig="1440" w:dyaOrig="1440" w14:anchorId="606EB055">
+          <v:shape id="_x0000_i1108" type="#_x0000_t75" style="width:20.25pt;height:18pt" o:ole="">
             <v:imagedata r:id="rId24" o:title=""/>
           </v:shape>
-          <w:control r:id="rId29" w:name="DefaultOcxName141" w:shapeid="_x0000_i1093"/>
+          <w:control r:id="rId29" w:name="DefaultOcxName141" w:shapeid="_x0000_i1108"/>
         </w:object>
       </w:r>
+      <w:proofErr w:type="spellStart"/>
       <w:r>
         <w:rPr>
           <w:rFonts w:ascii="Arial" w:hAnsi="Arial" w:cs="Arial"/>
@@ -2586,6 +2838,7 @@
         </w:rPr>
         <w:t>VanArsdel</w:t>
       </w:r>
+      <w:proofErr w:type="spellEnd"/>
     </w:p>
     <w:p>
       <w:pPr>
@@ -3648,7 +3901,7 @@
       </w:pPr>
     </w:pPrDefault>
   </w:docDefaults>
-  <w:latentStyles w:defLockedState="0" w:defUIPriority="99" w:defSemiHidden="0" w:defUnhideWhenUsed="0" w:defQFormat="0" w:count="375">
+  <w:latentStyles w:defLockedState="0" w:defUIPriority="99" w:defSemiHidden="0" w:defUnhideWhenUsed="0" w:defQFormat="0" w:count="376">
     <w:lsdException w:name="Normal" w:uiPriority="0" w:qFormat="1"/>
     <w:lsdException w:name="heading 1" w:uiPriority="9" w:qFormat="1"/>
     <w:lsdException w:name="heading 2" w:semiHidden="1" w:uiPriority="9" w:unhideWhenUsed="1" w:qFormat="1"/>
@@ -3754,7 +4007,6 @@
     <w:lsdException w:name="HTML Sample" w:semiHidden="1" w:unhideWhenUsed="1"/>
     <w:lsdException w:name="HTML Typewriter" w:semiHidden="1" w:unhideWhenUsed="1"/>
     <w:lsdException w:name="HTML Variable" w:semiHidden="1" w:unhideWhenUsed="1"/>
-    <w:lsdException w:name="Normal Table" w:semiHidden="1" w:unhideWhenUsed="1"/>
     <w:lsdException w:name="annotation subject" w:semiHidden="1" w:unhideWhenUsed="1"/>
     <w:lsdException w:name="No List" w:semiHidden="1" w:unhideWhenUsed="1"/>
     <w:lsdException w:name="Outline List 1" w:semiHidden="1" w:unhideWhenUsed="1"/>
@@ -3801,10 +4053,8 @@
     <w:lsdException w:name="Table Subtle 2" w:semiHidden="1" w:unhideWhenUsed="1"/>
     <w:lsdException w:name="Table Web 1" w:semiHidden="1" w:unhideWhenUsed="1"/>
     <w:lsdException w:name="Table Web 2" w:semiHidden="1" w:unhideWhenUsed="1"/>
-    <w:lsdException w:name="Table Web 3" w:semiHidden="1" w:unhideWhenUsed="1"/>
     <w:lsdException w:name="Balloon Text" w:semiHidden="1" w:unhideWhenUsed="1"/>
     <w:lsdException w:name="Table Grid" w:uiPriority="39"/>
-    <w:lsdException w:name="Table Theme" w:semiHidden="1" w:unhideWhenUsed="1"/>
     <w:lsdException w:name="Placeholder Text" w:semiHidden="1"/>
     <w:lsdException w:name="No Spacing" w:uiPriority="1" w:qFormat="1"/>
     <w:lsdException w:name="Light Shading" w:uiPriority="60"/>
@@ -4024,6 +4274,7 @@
     <w:lsdException w:name="Smart Hyperlink" w:semiHidden="1" w:unhideWhenUsed="1"/>
     <w:lsdException w:name="Hashtag" w:semiHidden="1" w:unhideWhenUsed="1"/>
     <w:lsdException w:name="Unresolved Mention" w:semiHidden="1" w:unhideWhenUsed="1"/>
+    <w:lsdException w:name="Smart Link" w:semiHidden="1" w:unhideWhenUsed="1"/>
   </w:latentStyles>
   <w:style w:type="paragraph" w:default="1" w:styleId="Normal">
     <w:name w:val="Normal"/>

</xml_diff>